<commit_message>
e24: update firmware of e24 and the test doc
in the test doc, add jtag debugging description

Signed-off-by: shanlong.li <shanlong.li@starfivetech.com>
</commit_message>
<xml_diff>
--- a/e24/e24_test.docx
+++ b/e24/e24_test.docx
@@ -1,6 +1,6 @@
 
 <file path=word/document.xml><?xml version="1.0" encoding="utf-8"?>
-<w:document xmlns:wpc="http://schemas.microsoft.com/office/word/2010/wordprocessingCanvas" xmlns:cx="http://schemas.microsoft.com/office/drawing/2014/chartex" xmlns:cx1="http://schemas.microsoft.com/office/drawing/2015/9/8/chartex" xmlns:cx2="http://schemas.microsoft.com/office/drawing/2015/10/21/chartex" xmlns:cx3="http://schemas.microsoft.com/office/drawing/2016/5/9/chartex" xmlns:cx4="http://schemas.microsoft.com/office/drawing/2016/5/10/chartex" xmlns:cx5="http://schemas.microsoft.com/office/drawing/2016/5/11/chartex" xmlns:cx6="http://schemas.microsoft.com/office/drawing/2016/5/12/chartex" xmlns:cx7="http://schemas.microsoft.com/office/drawing/2016/5/13/chartex" xmlns:cx8="http://schemas.microsoft.com/office/drawing/2016/5/14/chartex" xmlns:mc="http://schemas.openxmlformats.org/markup-compatibility/2006" xmlns:aink="http://schemas.microsoft.com/office/drawing/2016/ink" xmlns:am3d="http://schemas.microsoft.com/office/drawing/2017/model3d" xmlns:o="urn:schemas-microsoft-com:office:office" xmlns:r="http://schemas.openxmlformats.org/officeDocument/2006/relationships" xmlns:m="http://schemas.openxmlformats.org/officeDocument/2006/math" xmlns:v="urn:schemas-microsoft-com:vml" xmlns:wp14="http://schemas.microsoft.com/office/word/2010/wordprocessingDrawing" xmlns:wp="http://schemas.openxmlformats.org/drawingml/2006/wordprocessingDrawing" xmlns:w10="urn:schemas-microsoft-com:office:word" xmlns:w="http://schemas.openxmlformats.org/wordprocessingml/2006/main" xmlns:w14="http://schemas.microsoft.com/office/word/2010/wordml" xmlns:w15="http://schemas.microsoft.com/office/word/2012/wordml" xmlns:w16cex="http://schemas.microsoft.com/office/word/2018/wordml/cex" xmlns:w16cid="http://schemas.microsoft.com/office/word/2016/wordml/cid" xmlns:w16="http://schemas.microsoft.com/office/word/2018/wordml" xmlns:w16sdtdh="http://schemas.microsoft.com/office/word/2020/wordml/sdtdatahash" xmlns:w16se="http://schemas.microsoft.com/office/word/2015/wordml/symex" xmlns:wpg="http://schemas.microsoft.com/office/word/2010/wordprocessingGroup" xmlns:wpi="http://schemas.microsoft.com/office/word/2010/wordprocessingInk" xmlns:wne="http://schemas.microsoft.com/office/word/2006/wordml" xmlns:wps="http://schemas.microsoft.com/office/word/2010/wordprocessingShape" mc:Ignorable="w14 w15 w16se w16cid w16 w16cex w16sdtdh wp14">
+<w:document xmlns:wpc="http://schemas.microsoft.com/office/word/2010/wordprocessingCanvas" xmlns:cx="http://schemas.microsoft.com/office/drawing/2014/chartex" xmlns:cx1="http://schemas.microsoft.com/office/drawing/2015/9/8/chartex" xmlns:cx2="http://schemas.microsoft.com/office/drawing/2015/10/21/chartex" xmlns:cx3="http://schemas.microsoft.com/office/drawing/2016/5/9/chartex" xmlns:cx4="http://schemas.microsoft.com/office/drawing/2016/5/10/chartex" xmlns:cx5="http://schemas.microsoft.com/office/drawing/2016/5/11/chartex" xmlns:cx6="http://schemas.microsoft.com/office/drawing/2016/5/12/chartex" xmlns:cx7="http://schemas.microsoft.com/office/drawing/2016/5/13/chartex" xmlns:cx8="http://schemas.microsoft.com/office/drawing/2016/5/14/chartex" xmlns:mc="http://schemas.openxmlformats.org/markup-compatibility/2006" xmlns:aink="http://schemas.microsoft.com/office/drawing/2016/ink" xmlns:am3d="http://schemas.microsoft.com/office/drawing/2017/model3d" xmlns:o="urn:schemas-microsoft-com:office:office" xmlns:oel="http://schemas.microsoft.com/office/2019/extlst" xmlns:r="http://schemas.openxmlformats.org/officeDocument/2006/relationships" xmlns:m="http://schemas.openxmlformats.org/officeDocument/2006/math" xmlns:v="urn:schemas-microsoft-com:vml" xmlns:wp14="http://schemas.microsoft.com/office/word/2010/wordprocessingDrawing" xmlns:wp="http://schemas.openxmlformats.org/drawingml/2006/wordprocessingDrawing" xmlns:w10="urn:schemas-microsoft-com:office:word" xmlns:w="http://schemas.openxmlformats.org/wordprocessingml/2006/main" xmlns:w14="http://schemas.microsoft.com/office/word/2010/wordml" xmlns:w15="http://schemas.microsoft.com/office/word/2012/wordml" xmlns:w16cex="http://schemas.microsoft.com/office/word/2018/wordml/cex" xmlns:w16cid="http://schemas.microsoft.com/office/word/2016/wordml/cid" xmlns:w16="http://schemas.microsoft.com/office/word/2018/wordml" xmlns:w16sdtdh="http://schemas.microsoft.com/office/word/2020/wordml/sdtdatahash" xmlns:w16se="http://schemas.microsoft.com/office/word/2015/wordml/symex" xmlns:wpg="http://schemas.microsoft.com/office/word/2010/wordprocessingGroup" xmlns:wpi="http://schemas.microsoft.com/office/word/2010/wordprocessingInk" xmlns:wne="http://schemas.microsoft.com/office/word/2006/wordml" xmlns:wps="http://schemas.microsoft.com/office/word/2010/wordprocessingShape" mc:Ignorable="w14 w15 w16se w16cid w16 w16cex w16sdtdh wp14">
   <w:body>
     <w:p>
       <w:pPr>
@@ -442,9 +442,14 @@
       </w:r>
       <w:proofErr w:type="spellStart"/>
       <w:r>
-        <w:t>starfive_mailbox.ko</w:t>
+        <w:t>starfive_</w:t>
+      </w:r>
+      <w:proofErr w:type="gramStart"/>
+      <w:r>
+        <w:t>mailbox.ko</w:t>
       </w:r>
       <w:proofErr w:type="spellEnd"/>
+      <w:proofErr w:type="gramEnd"/>
     </w:p>
     <w:p>
       <w:pPr>
@@ -569,6 +574,7 @@
       <w:pPr>
         <w:ind w:left="360" w:firstLine="60"/>
       </w:pPr>
+      <w:proofErr w:type="gramStart"/>
       <w:r>
         <w:rPr>
           <w:rFonts w:hint="eastAsia"/>
@@ -578,6 +584,7 @@
       <w:r>
         <w:t>/</w:t>
       </w:r>
+      <w:proofErr w:type="gramEnd"/>
       <w:r>
         <w:t>e24_share_mem</w:t>
       </w:r>
@@ -666,7 +673,7 @@
                     <pic:cNvPicPr/>
                   </pic:nvPicPr>
                   <pic:blipFill>
-                    <a:blip r:embed="rId5"/>
+                    <a:blip r:embed="rId7"/>
                     <a:stretch>
                       <a:fillRect/>
                     </a:stretch>
@@ -689,9 +696,973 @@
     </w:p>
     <w:p>
       <w:pPr>
+        <w:jc w:val="left"/>
+      </w:pPr>
+    </w:p>
+    <w:p>
+      <w:pPr>
+        <w:jc w:val="left"/>
+      </w:pPr>
+    </w:p>
+    <w:p>
+      <w:pPr>
+        <w:jc w:val="left"/>
+        <w:rPr>
+          <w:b/>
+          <w:bCs/>
+        </w:rPr>
+      </w:pPr>
+      <w:r>
+        <w:rPr>
+          <w:rFonts w:hint="eastAsia"/>
+          <w:b/>
+          <w:bCs/>
+        </w:rPr>
+        <w:t>五、</w:t>
+      </w:r>
+      <w:r>
+        <w:rPr>
+          <w:rFonts w:hint="eastAsia"/>
+          <w:b/>
+          <w:bCs/>
+        </w:rPr>
+        <w:t xml:space="preserve">通过 </w:t>
+      </w:r>
+      <w:proofErr w:type="spellStart"/>
+      <w:r>
+        <w:rPr>
+          <w:rFonts w:hint="eastAsia"/>
+          <w:b/>
+          <w:bCs/>
+        </w:rPr>
+        <w:t>jtag</w:t>
+      </w:r>
+      <w:proofErr w:type="spellEnd"/>
+      <w:r>
+        <w:rPr>
+          <w:b/>
+          <w:bCs/>
+        </w:rPr>
+        <w:t xml:space="preserve"> </w:t>
+      </w:r>
+      <w:r>
+        <w:rPr>
+          <w:rFonts w:hint="eastAsia"/>
+          <w:b/>
+          <w:bCs/>
+        </w:rPr>
+        <w:t>调试 e24</w:t>
+      </w:r>
+      <w:r>
+        <w:rPr>
+          <w:b/>
+          <w:bCs/>
+        </w:rPr>
+        <w:t xml:space="preserve"> </w:t>
+      </w:r>
+    </w:p>
+    <w:p>
+      <w:pPr>
+        <w:jc w:val="left"/>
+      </w:pPr>
+      <w:r>
+        <w:rPr>
+          <w:rFonts w:hint="eastAsia"/>
+        </w:rPr>
+        <w:t xml:space="preserve">1、使用 </w:t>
+      </w:r>
+      <w:r>
+        <w:t>soft_3rdpart/e24/jh7110_e2</w:t>
+      </w:r>
+      <w:r>
+        <w:t xml:space="preserve"> </w:t>
+      </w:r>
+      <w:r>
+        <w:rPr>
+          <w:rFonts w:hint="eastAsia"/>
+        </w:rPr>
+        <w:t>中</w:t>
+      </w:r>
+      <w:r>
+        <w:rPr>
+          <w:rFonts w:hint="eastAsia"/>
+        </w:rPr>
+        <w:t>的</w:t>
+      </w:r>
+      <w:r>
+        <w:rPr>
+          <w:rFonts w:hint="eastAsia"/>
+        </w:rPr>
+        <w:t xml:space="preserve">代码通过 </w:t>
+      </w:r>
+      <w:proofErr w:type="spellStart"/>
+      <w:r>
+        <w:t>FreedomStudio</w:t>
+      </w:r>
+      <w:proofErr w:type="spellEnd"/>
+      <w:r>
+        <w:t xml:space="preserve"> </w:t>
+      </w:r>
+      <w:r>
+        <w:rPr>
+          <w:rFonts w:hint="eastAsia"/>
+        </w:rPr>
+        <w:t>工具建立 e24</w:t>
+      </w:r>
+      <w:r>
+        <w:t xml:space="preserve"> </w:t>
+      </w:r>
+      <w:r>
+        <w:rPr>
+          <w:rFonts w:hint="eastAsia"/>
+        </w:rPr>
+        <w:t>工程</w:t>
+      </w:r>
+      <w:r>
+        <w:rPr>
+          <w:rFonts w:hint="eastAsia"/>
+        </w:rPr>
+        <w:t>（</w:t>
+      </w:r>
+      <w:proofErr w:type="spellStart"/>
+      <w:r>
+        <w:t>FreedomStudio</w:t>
+      </w:r>
+      <w:proofErr w:type="spellEnd"/>
+      <w:r>
+        <w:t xml:space="preserve"> </w:t>
+      </w:r>
+      <w:r>
+        <w:rPr>
+          <w:rFonts w:hint="eastAsia"/>
+        </w:rPr>
+        <w:t>工具使用方法公司内部有文档说明请自行查找）。</w:t>
+      </w:r>
+    </w:p>
+    <w:p>
+      <w:pPr>
+        <w:jc w:val="left"/>
+        <w:rPr>
+          <w:rFonts w:hint="eastAsia"/>
+        </w:rPr>
+      </w:pPr>
+    </w:p>
+    <w:p>
+      <w:pPr>
+        <w:jc w:val="left"/>
+      </w:pPr>
+      <w:r>
+        <w:rPr>
+          <w:rFonts w:hint="eastAsia"/>
+        </w:rPr>
+        <w:t>2、修改 Debug</w:t>
+      </w:r>
+      <w:r>
+        <w:t xml:space="preserve"> </w:t>
+      </w:r>
+      <w:r>
+        <w:rPr>
+          <w:rFonts w:hint="eastAsia"/>
+        </w:rPr>
+        <w:t>configurations</w:t>
+      </w:r>
+      <w:r>
+        <w:t xml:space="preserve"> </w:t>
+      </w:r>
+      <w:r>
+        <w:rPr>
+          <w:rFonts w:hint="eastAsia"/>
+        </w:rPr>
+        <w:t>-</w:t>
+      </w:r>
+      <w:r>
+        <w:t xml:space="preserve">&gt; Config </w:t>
+      </w:r>
+      <w:r>
+        <w:rPr>
+          <w:rFonts w:hint="eastAsia"/>
+        </w:rPr>
+        <w:t>配置</w:t>
+      </w:r>
+      <w:r>
+        <w:rPr>
+          <w:rFonts w:hint="eastAsia"/>
+        </w:rPr>
+        <w:t>，</w:t>
+      </w:r>
+      <w:r>
+        <w:rPr>
+          <w:rFonts w:hint="eastAsia"/>
+        </w:rPr>
+        <w:t>选择 rv32</w:t>
+      </w:r>
+    </w:p>
+    <w:p>
+      <w:pPr>
+        <w:jc w:val="left"/>
+      </w:pPr>
+      <w:r>
+        <w:rPr>
+          <w:noProof/>
+        </w:rPr>
+        <w:lastRenderedPageBreak/>
+        <w:drawing>
+          <wp:inline distT="0" distB="0" distL="0" distR="0" wp14:anchorId="4D605338" wp14:editId="2B801A95">
+            <wp:extent cx="5274310" cy="1978660"/>
+            <wp:effectExtent l="0" t="0" r="2540" b="2540"/>
+            <wp:docPr id="3" name="图片 3"/>
+            <wp:cNvGraphicFramePr>
+              <a:graphicFrameLocks xmlns:a="http://schemas.openxmlformats.org/drawingml/2006/main" noChangeAspect="1"/>
+            </wp:cNvGraphicFramePr>
+            <a:graphic xmlns:a="http://schemas.openxmlformats.org/drawingml/2006/main">
+              <a:graphicData uri="http://schemas.openxmlformats.org/drawingml/2006/picture">
+                <pic:pic xmlns:pic="http://schemas.openxmlformats.org/drawingml/2006/picture">
+                  <pic:nvPicPr>
+                    <pic:cNvPr id="0" name="Picture 1"/>
+                    <pic:cNvPicPr>
+                      <a:picLocks noChangeAspect="1" noChangeArrowheads="1"/>
+                    </pic:cNvPicPr>
+                  </pic:nvPicPr>
+                  <pic:blipFill>
+                    <a:blip r:embed="rId8">
+                      <a:extLst>
+                        <a:ext uri="{28A0092B-C50C-407E-A947-70E740481C1C}">
+                          <a14:useLocalDpi xmlns:a14="http://schemas.microsoft.com/office/drawing/2010/main" val="0"/>
+                        </a:ext>
+                      </a:extLst>
+                    </a:blip>
+                    <a:srcRect/>
+                    <a:stretch>
+                      <a:fillRect/>
+                    </a:stretch>
+                  </pic:blipFill>
+                  <pic:spPr bwMode="auto">
+                    <a:xfrm>
+                      <a:off x="0" y="0"/>
+                      <a:ext cx="5274310" cy="1978660"/>
+                    </a:xfrm>
+                    <a:prstGeom prst="rect">
+                      <a:avLst/>
+                    </a:prstGeom>
+                    <a:noFill/>
+                    <a:ln>
+                      <a:noFill/>
+                    </a:ln>
+                  </pic:spPr>
+                </pic:pic>
+              </a:graphicData>
+            </a:graphic>
+          </wp:inline>
+        </w:drawing>
+      </w:r>
+    </w:p>
+    <w:p>
+      <w:pPr>
+        <w:jc w:val="left"/>
+      </w:pPr>
+      <w:r>
+        <w:rPr>
+          <w:rFonts w:hint="eastAsia"/>
+        </w:rPr>
+        <w:t>3、</w:t>
+      </w:r>
+      <w:proofErr w:type="gramStart"/>
+      <w:r>
+        <w:rPr>
+          <w:rFonts w:hint="eastAsia"/>
+        </w:rPr>
+        <w:t>编译此</w:t>
+      </w:r>
+      <w:proofErr w:type="gramEnd"/>
+      <w:r>
+        <w:rPr>
+          <w:rFonts w:hint="eastAsia"/>
+        </w:rPr>
+        <w:t>工程的debug</w:t>
+      </w:r>
+      <w:r>
+        <w:t xml:space="preserve"> </w:t>
+      </w:r>
+      <w:r>
+        <w:rPr>
+          <w:rFonts w:hint="eastAsia"/>
+        </w:rPr>
+        <w:t>版本</w:t>
+      </w:r>
+      <w:r>
+        <w:rPr>
+          <w:rFonts w:hint="eastAsia"/>
+        </w:rPr>
+        <w:t xml:space="preserve">得到 </w:t>
+      </w:r>
+      <w:r>
+        <w:t>7110_e2.elf</w:t>
+      </w:r>
+      <w:r>
+        <w:t xml:space="preserve"> </w:t>
+      </w:r>
+    </w:p>
+    <w:p>
+      <w:pPr>
+        <w:jc w:val="left"/>
+      </w:pPr>
+    </w:p>
+    <w:p>
+      <w:pPr>
+        <w:jc w:val="left"/>
+      </w:pPr>
+      <w:r>
+        <w:rPr>
+          <w:rFonts w:hint="eastAsia"/>
+        </w:rPr>
+        <w:t xml:space="preserve">4、通过 </w:t>
+      </w:r>
+      <w:proofErr w:type="spellStart"/>
+      <w:r>
+        <w:rPr>
+          <w:rFonts w:hint="eastAsia"/>
+        </w:rPr>
+        <w:t>jtag</w:t>
+      </w:r>
+      <w:proofErr w:type="spellEnd"/>
+      <w:r>
+        <w:t xml:space="preserve"> </w:t>
+      </w:r>
+      <w:r>
+        <w:rPr>
+          <w:rFonts w:hint="eastAsia"/>
+        </w:rPr>
+        <w:t>连接</w:t>
+      </w:r>
+      <w:proofErr w:type="spellStart"/>
+      <w:r>
+        <w:rPr>
+          <w:rFonts w:hint="eastAsia"/>
+        </w:rPr>
+        <w:t>evb</w:t>
+      </w:r>
+      <w:proofErr w:type="spellEnd"/>
+      <w:r>
+        <w:t xml:space="preserve"> </w:t>
+      </w:r>
+      <w:r>
+        <w:rPr>
+          <w:rFonts w:hint="eastAsia"/>
+        </w:rPr>
+        <w:t>板的 J0</w:t>
+      </w:r>
+      <w:r>
+        <w:t xml:space="preserve"> </w:t>
+      </w:r>
+      <w:r>
+        <w:rPr>
+          <w:rFonts w:hint="eastAsia"/>
+        </w:rPr>
+        <w:t>口</w:t>
+      </w:r>
+    </w:p>
+    <w:p>
+      <w:pPr>
+        <w:jc w:val="left"/>
+      </w:pPr>
+      <w:r>
+        <w:rPr>
+          <w:noProof/>
+        </w:rPr>
+        <w:drawing>
+          <wp:inline distT="0" distB="0" distL="0" distR="0" wp14:anchorId="149F1A20" wp14:editId="12DDBB01">
+            <wp:extent cx="5274310" cy="4010660"/>
+            <wp:effectExtent l="0" t="0" r="2540" b="8890"/>
+            <wp:docPr id="4" name="图片 4"/>
+            <wp:cNvGraphicFramePr>
+              <a:graphicFrameLocks xmlns:a="http://schemas.openxmlformats.org/drawingml/2006/main" noChangeAspect="1"/>
+            </wp:cNvGraphicFramePr>
+            <a:graphic xmlns:a="http://schemas.openxmlformats.org/drawingml/2006/main">
+              <a:graphicData uri="http://schemas.openxmlformats.org/drawingml/2006/picture">
+                <pic:pic xmlns:pic="http://schemas.openxmlformats.org/drawingml/2006/picture">
+                  <pic:nvPicPr>
+                    <pic:cNvPr id="0" name="Picture 2"/>
+                    <pic:cNvPicPr>
+                      <a:picLocks noChangeAspect="1" noChangeArrowheads="1"/>
+                    </pic:cNvPicPr>
+                  </pic:nvPicPr>
+                  <pic:blipFill>
+                    <a:blip r:embed="rId9">
+                      <a:extLst>
+                        <a:ext uri="{28A0092B-C50C-407E-A947-70E740481C1C}">
+                          <a14:useLocalDpi xmlns:a14="http://schemas.microsoft.com/office/drawing/2010/main" val="0"/>
+                        </a:ext>
+                      </a:extLst>
+                    </a:blip>
+                    <a:srcRect/>
+                    <a:stretch>
+                      <a:fillRect/>
+                    </a:stretch>
+                  </pic:blipFill>
+                  <pic:spPr bwMode="auto">
+                    <a:xfrm>
+                      <a:off x="0" y="0"/>
+                      <a:ext cx="5274310" cy="4010660"/>
+                    </a:xfrm>
+                    <a:prstGeom prst="rect">
+                      <a:avLst/>
+                    </a:prstGeom>
+                    <a:noFill/>
+                    <a:ln>
+                      <a:noFill/>
+                    </a:ln>
+                  </pic:spPr>
+                </pic:pic>
+              </a:graphicData>
+            </a:graphic>
+          </wp:inline>
+        </w:drawing>
+      </w:r>
+    </w:p>
+    <w:p>
+      <w:pPr>
+        <w:jc w:val="left"/>
+      </w:pPr>
+    </w:p>
+    <w:p>
+      <w:pPr>
+        <w:pStyle w:val="a3"/>
+        <w:numPr>
+          <w:ilvl w:val="0"/>
+          <w:numId w:val="1"/>
+        </w:numPr>
+        <w:ind w:firstLineChars="0"/>
+        <w:jc w:val="left"/>
+      </w:pPr>
+      <w:r>
+        <w:rPr>
+          <w:rFonts w:hint="eastAsia"/>
+        </w:rPr>
+        <w:t>在Debug</w:t>
+      </w:r>
+      <w:r>
+        <w:t xml:space="preserve"> </w:t>
+      </w:r>
+      <w:r>
+        <w:rPr>
+          <w:rFonts w:hint="eastAsia"/>
+        </w:rPr>
+        <w:t>configurations</w:t>
+      </w:r>
+      <w:r>
+        <w:t xml:space="preserve"> </w:t>
+      </w:r>
+      <w:r>
+        <w:rPr>
+          <w:rFonts w:hint="eastAsia"/>
+        </w:rPr>
+        <w:t>-</w:t>
+      </w:r>
+      <w:r>
+        <w:t>&gt;</w:t>
+      </w:r>
+      <w:r>
+        <w:rPr>
+          <w:rFonts w:hint="eastAsia"/>
+        </w:rPr>
+        <w:t>Debugger</w:t>
+      </w:r>
+      <w:r>
+        <w:t xml:space="preserve"> </w:t>
+      </w:r>
+      <w:r>
+        <w:rPr>
+          <w:rFonts w:hint="eastAsia"/>
+        </w:rPr>
+        <w:t xml:space="preserve">中设置 </w:t>
+      </w:r>
+      <w:proofErr w:type="spellStart"/>
+      <w:r>
+        <w:rPr>
+          <w:rFonts w:hint="eastAsia"/>
+        </w:rPr>
+        <w:t>OpenOCD</w:t>
+      </w:r>
+      <w:proofErr w:type="spellEnd"/>
+      <w:r>
+        <w:t xml:space="preserve"> </w:t>
+      </w:r>
+      <w:r>
+        <w:rPr>
+          <w:rFonts w:hint="eastAsia"/>
+        </w:rPr>
+        <w:t xml:space="preserve">的配置文件为 </w:t>
+      </w:r>
+      <w:proofErr w:type="spellStart"/>
+      <w:r>
+        <w:t>openocd_prepare.cfg</w:t>
+      </w:r>
+      <w:proofErr w:type="spellEnd"/>
+      <w:r>
+        <w:t xml:space="preserve"> </w:t>
+      </w:r>
+      <w:r>
+        <w:rPr>
+          <w:rFonts w:hint="eastAsia"/>
+        </w:rPr>
+        <w:t>进行预加载</w:t>
+      </w:r>
+    </w:p>
+    <w:p>
+      <w:pPr>
+        <w:jc w:val="left"/>
+      </w:pPr>
+      <w:r>
+        <w:rPr>
+          <w:noProof/>
+        </w:rPr>
+        <w:lastRenderedPageBreak/>
+        <w:drawing>
+          <wp:inline distT="0" distB="0" distL="0" distR="0" wp14:anchorId="379788FA" wp14:editId="44FF86D7">
+            <wp:extent cx="5427879" cy="4132977"/>
+            <wp:effectExtent l="0" t="0" r="1905" b="1270"/>
+            <wp:docPr id="5" name="图片 5"/>
+            <wp:cNvGraphicFramePr>
+              <a:graphicFrameLocks xmlns:a="http://schemas.openxmlformats.org/drawingml/2006/main" noChangeAspect="1"/>
+            </wp:cNvGraphicFramePr>
+            <a:graphic xmlns:a="http://schemas.openxmlformats.org/drawingml/2006/main">
+              <a:graphicData uri="http://schemas.openxmlformats.org/drawingml/2006/picture">
+                <pic:pic xmlns:pic="http://schemas.openxmlformats.org/drawingml/2006/picture">
+                  <pic:nvPicPr>
+                    <pic:cNvPr id="0" name="Picture 3"/>
+                    <pic:cNvPicPr>
+                      <a:picLocks noChangeAspect="1" noChangeArrowheads="1"/>
+                    </pic:cNvPicPr>
+                  </pic:nvPicPr>
+                  <pic:blipFill>
+                    <a:blip r:embed="rId10">
+                      <a:extLst>
+                        <a:ext uri="{28A0092B-C50C-407E-A947-70E740481C1C}">
+                          <a14:useLocalDpi xmlns:a14="http://schemas.microsoft.com/office/drawing/2010/main" val="0"/>
+                        </a:ext>
+                      </a:extLst>
+                    </a:blip>
+                    <a:srcRect/>
+                    <a:stretch>
+                      <a:fillRect/>
+                    </a:stretch>
+                  </pic:blipFill>
+                  <pic:spPr bwMode="auto">
+                    <a:xfrm>
+                      <a:off x="0" y="0"/>
+                      <a:ext cx="5439697" cy="4141976"/>
+                    </a:xfrm>
+                    <a:prstGeom prst="rect">
+                      <a:avLst/>
+                    </a:prstGeom>
+                    <a:noFill/>
+                    <a:ln>
+                      <a:noFill/>
+                    </a:ln>
+                  </pic:spPr>
+                </pic:pic>
+              </a:graphicData>
+            </a:graphic>
+          </wp:inline>
+        </w:drawing>
+      </w:r>
+    </w:p>
+    <w:p>
+      <w:pPr>
+        <w:jc w:val="left"/>
+      </w:pPr>
+    </w:p>
+    <w:p>
+      <w:pPr>
+        <w:pStyle w:val="a3"/>
+        <w:numPr>
+          <w:ilvl w:val="0"/>
+          <w:numId w:val="1"/>
+        </w:numPr>
+        <w:ind w:firstLineChars="0"/>
+        <w:jc w:val="left"/>
+      </w:pPr>
+      <w:r>
+        <w:rPr>
+          <w:rFonts w:hint="eastAsia"/>
+        </w:rPr>
+        <w:t>等它加载完成，最后会加载失败，这是正常的，我们通过这种方式向板子下发相关配置</w:t>
+      </w:r>
+      <w:r>
+        <w:rPr>
+          <w:rFonts w:hint="eastAsia"/>
+        </w:rPr>
+        <w:t>参数，这一步是必须的。</w:t>
+      </w:r>
+    </w:p>
+    <w:p>
+      <w:pPr>
         <w:pStyle w:val="a3"/>
         <w:ind w:left="360" w:firstLineChars="0" w:firstLine="0"/>
-      </w:pPr>
+        <w:jc w:val="left"/>
+      </w:pPr>
+    </w:p>
+    <w:p>
+      <w:pPr>
+        <w:pStyle w:val="a3"/>
+        <w:numPr>
+          <w:ilvl w:val="0"/>
+          <w:numId w:val="1"/>
+        </w:numPr>
+        <w:ind w:firstLineChars="0"/>
+        <w:jc w:val="left"/>
+        <w:rPr>
+          <w:rFonts w:hint="eastAsia"/>
+        </w:rPr>
+      </w:pPr>
+      <w:r>
+        <w:rPr>
+          <w:rFonts w:hint="eastAsia"/>
+        </w:rPr>
+        <w:t>再次回到Debug</w:t>
+      </w:r>
+      <w:r>
+        <w:t xml:space="preserve"> </w:t>
+      </w:r>
+      <w:r>
+        <w:rPr>
+          <w:rFonts w:hint="eastAsia"/>
+        </w:rPr>
+        <w:t>configurations</w:t>
+      </w:r>
+      <w:r>
+        <w:t xml:space="preserve"> </w:t>
+      </w:r>
+      <w:r>
+        <w:rPr>
+          <w:rFonts w:hint="eastAsia"/>
+        </w:rPr>
+        <w:t>-</w:t>
+      </w:r>
+      <w:r>
+        <w:t>&gt;</w:t>
+      </w:r>
+      <w:r>
+        <w:rPr>
+          <w:rFonts w:hint="eastAsia"/>
+        </w:rPr>
+        <w:t>Debugger</w:t>
+      </w:r>
+      <w:r>
+        <w:t xml:space="preserve"> </w:t>
+      </w:r>
+      <w:r>
+        <w:rPr>
+          <w:rFonts w:hint="eastAsia"/>
+        </w:rPr>
+        <w:t xml:space="preserve">中设置 </w:t>
+      </w:r>
+      <w:proofErr w:type="spellStart"/>
+      <w:r>
+        <w:rPr>
+          <w:rFonts w:hint="eastAsia"/>
+        </w:rPr>
+        <w:t>OpenOCD</w:t>
+      </w:r>
+      <w:proofErr w:type="spellEnd"/>
+      <w:r>
+        <w:t xml:space="preserve"> </w:t>
+      </w:r>
+      <w:r>
+        <w:rPr>
+          <w:rFonts w:hint="eastAsia"/>
+        </w:rPr>
+        <w:t xml:space="preserve">的配置文件为 </w:t>
+      </w:r>
+      <w:proofErr w:type="spellStart"/>
+      <w:r>
+        <w:t>openocd.cfg</w:t>
+      </w:r>
+      <w:proofErr w:type="spellEnd"/>
+      <w:r>
+        <w:t xml:space="preserve"> </w:t>
+      </w:r>
+      <w:r>
+        <w:rPr>
+          <w:rFonts w:hint="eastAsia"/>
+        </w:rPr>
+        <w:t>在</w:t>
+      </w:r>
+      <w:r>
+        <w:rPr>
+          <w:rFonts w:hint="eastAsia"/>
+        </w:rPr>
+        <w:t>进行</w:t>
+      </w:r>
+      <w:r>
+        <w:rPr>
+          <w:rFonts w:hint="eastAsia"/>
+        </w:rPr>
+        <w:t>加载，这</w:t>
+      </w:r>
+      <w:proofErr w:type="gramStart"/>
+      <w:r>
+        <w:rPr>
+          <w:rFonts w:hint="eastAsia"/>
+        </w:rPr>
+        <w:t>次</w:t>
+      </w:r>
+      <w:r>
+        <w:rPr>
+          <w:rFonts w:hint="eastAsia"/>
+        </w:rPr>
+        <w:t>正常</w:t>
+      </w:r>
+      <w:proofErr w:type="gramEnd"/>
+      <w:r>
+        <w:rPr>
+          <w:rFonts w:hint="eastAsia"/>
+        </w:rPr>
+        <w:t>情况下</w:t>
+      </w:r>
+      <w:r>
+        <w:rPr>
+          <w:rFonts w:hint="eastAsia"/>
+        </w:rPr>
+        <w:t>就能成功加载 e24</w:t>
+      </w:r>
+      <w:r>
+        <w:t xml:space="preserve"> </w:t>
+      </w:r>
+      <w:r>
+        <w:rPr>
+          <w:rFonts w:hint="eastAsia"/>
+        </w:rPr>
+        <w:t>固件，</w:t>
+      </w:r>
+      <w:r>
+        <w:rPr>
+          <w:rFonts w:hint="eastAsia"/>
+        </w:rPr>
+        <w:t>之后只要板子</w:t>
+      </w:r>
+      <w:proofErr w:type="gramStart"/>
+      <w:r>
+        <w:rPr>
+          <w:rFonts w:hint="eastAsia"/>
+        </w:rPr>
+        <w:t>不</w:t>
+      </w:r>
+      <w:r>
+        <w:rPr>
+          <w:rFonts w:hint="eastAsia"/>
+        </w:rPr>
+        <w:t>下电</w:t>
+      </w:r>
+      <w:r>
+        <w:rPr>
+          <w:rFonts w:hint="eastAsia"/>
+        </w:rPr>
+        <w:t>或者重启</w:t>
+      </w:r>
+      <w:r>
+        <w:rPr>
+          <w:rFonts w:hint="eastAsia"/>
+        </w:rPr>
+        <w:t>就</w:t>
+      </w:r>
+      <w:proofErr w:type="gramEnd"/>
+      <w:r>
+        <w:rPr>
+          <w:rFonts w:hint="eastAsia"/>
+        </w:rPr>
+        <w:t>可以跳过步骤5，6</w:t>
+      </w:r>
+      <w:r>
+        <w:t xml:space="preserve"> </w:t>
+      </w:r>
+      <w:r>
+        <w:rPr>
+          <w:rFonts w:hint="eastAsia"/>
+        </w:rPr>
+        <w:t>.</w:t>
+      </w:r>
+      <w:r>
+        <w:rPr>
+          <w:rFonts w:hint="eastAsia"/>
+        </w:rPr>
+        <w:t>直接从步骤7</w:t>
+      </w:r>
+      <w:r>
+        <w:t xml:space="preserve"> </w:t>
+      </w:r>
+      <w:r>
+        <w:rPr>
+          <w:rFonts w:hint="eastAsia"/>
+        </w:rPr>
+        <w:t>开始进行 e24</w:t>
+      </w:r>
+      <w:r>
+        <w:t xml:space="preserve"> </w:t>
+      </w:r>
+      <w:r>
+        <w:rPr>
+          <w:rFonts w:hint="eastAsia"/>
+        </w:rPr>
+        <w:t>固件加载。</w:t>
+      </w:r>
+      <w:r>
+        <w:rPr>
+          <w:rFonts w:hint="eastAsia"/>
+        </w:rPr>
+        <w:t>如果给板子下</w:t>
+      </w:r>
+      <w:proofErr w:type="gramStart"/>
+      <w:r>
+        <w:rPr>
+          <w:rFonts w:hint="eastAsia"/>
+        </w:rPr>
+        <w:t>电或者重启就</w:t>
+      </w:r>
+      <w:proofErr w:type="gramEnd"/>
+      <w:r>
+        <w:rPr>
+          <w:rFonts w:hint="eastAsia"/>
+        </w:rPr>
+        <w:t>需要进行步骤5，6的操作，然后才能进行步骤7的操作。</w:t>
+      </w:r>
+    </w:p>
+    <w:p>
+      <w:pPr>
+        <w:pStyle w:val="a3"/>
+        <w:ind w:left="360" w:firstLineChars="0" w:firstLine="0"/>
+        <w:jc w:val="left"/>
+      </w:pPr>
+      <w:r>
+        <w:rPr>
+          <w:noProof/>
+        </w:rPr>
+        <w:drawing>
+          <wp:inline distT="0" distB="0" distL="0" distR="0" wp14:anchorId="34682DF1" wp14:editId="266F12E3">
+            <wp:extent cx="4572000" cy="2549825"/>
+            <wp:effectExtent l="0" t="0" r="0" b="3175"/>
+            <wp:docPr id="6" name="图片 6"/>
+            <wp:cNvGraphicFramePr>
+              <a:graphicFrameLocks xmlns:a="http://schemas.openxmlformats.org/drawingml/2006/main" noChangeAspect="1"/>
+            </wp:cNvGraphicFramePr>
+            <a:graphic xmlns:a="http://schemas.openxmlformats.org/drawingml/2006/main">
+              <a:graphicData uri="http://schemas.openxmlformats.org/drawingml/2006/picture">
+                <pic:pic xmlns:pic="http://schemas.openxmlformats.org/drawingml/2006/picture">
+                  <pic:nvPicPr>
+                    <pic:cNvPr id="0" name="Picture 4"/>
+                    <pic:cNvPicPr>
+                      <a:picLocks noChangeAspect="1" noChangeArrowheads="1"/>
+                    </pic:cNvPicPr>
+                  </pic:nvPicPr>
+                  <pic:blipFill rotWithShape="1">
+                    <a:blip r:embed="rId11">
+                      <a:extLst>
+                        <a:ext uri="{28A0092B-C50C-407E-A947-70E740481C1C}">
+                          <a14:useLocalDpi xmlns:a14="http://schemas.microsoft.com/office/drawing/2010/main" val="0"/>
+                        </a:ext>
+                      </a:extLst>
+                    </a:blip>
+                    <a:srcRect t="33527" r="1388"/>
+                    <a:stretch/>
+                  </pic:blipFill>
+                  <pic:spPr bwMode="auto">
+                    <a:xfrm>
+                      <a:off x="0" y="0"/>
+                      <a:ext cx="4608967" cy="2570441"/>
+                    </a:xfrm>
+                    <a:prstGeom prst="rect">
+                      <a:avLst/>
+                    </a:prstGeom>
+                    <a:noFill/>
+                    <a:ln>
+                      <a:noFill/>
+                    </a:ln>
+                    <a:extLst>
+                      <a:ext uri="{53640926-AAD7-44D8-BBD7-CCE9431645EC}">
+                        <a14:shadowObscured xmlns:a14="http://schemas.microsoft.com/office/drawing/2010/main"/>
+                      </a:ext>
+                    </a:extLst>
+                  </pic:spPr>
+                </pic:pic>
+              </a:graphicData>
+            </a:graphic>
+          </wp:inline>
+        </w:drawing>
+      </w:r>
+    </w:p>
+    <w:p>
+      <w:pPr>
+        <w:pStyle w:val="a3"/>
+        <w:ind w:left="360" w:firstLineChars="0" w:firstLine="0"/>
+        <w:jc w:val="left"/>
+      </w:pPr>
+      <w:r>
+        <w:rPr>
+          <w:rFonts w:hint="eastAsia"/>
+        </w:rPr>
+        <w:t>进入到调试界面：</w:t>
+      </w:r>
+    </w:p>
+    <w:p>
+      <w:pPr>
+        <w:pStyle w:val="a3"/>
+        <w:ind w:left="360" w:firstLineChars="0" w:firstLine="0"/>
+        <w:jc w:val="left"/>
+      </w:pPr>
+      <w:r>
+        <w:rPr>
+          <w:noProof/>
+        </w:rPr>
+        <w:lastRenderedPageBreak/>
+        <w:drawing>
+          <wp:inline distT="0" distB="0" distL="0" distR="0" wp14:anchorId="3842F451" wp14:editId="2A3536A3">
+            <wp:extent cx="5274310" cy="1609725"/>
+            <wp:effectExtent l="0" t="0" r="2540" b="9525"/>
+            <wp:docPr id="7" name="图片 7"/>
+            <wp:cNvGraphicFramePr>
+              <a:graphicFrameLocks xmlns:a="http://schemas.openxmlformats.org/drawingml/2006/main" noChangeAspect="1"/>
+            </wp:cNvGraphicFramePr>
+            <a:graphic xmlns:a="http://schemas.openxmlformats.org/drawingml/2006/main">
+              <a:graphicData uri="http://schemas.openxmlformats.org/drawingml/2006/picture">
+                <pic:pic xmlns:pic="http://schemas.openxmlformats.org/drawingml/2006/picture">
+                  <pic:nvPicPr>
+                    <pic:cNvPr id="0" name="Picture 5"/>
+                    <pic:cNvPicPr>
+                      <a:picLocks noChangeAspect="1" noChangeArrowheads="1"/>
+                    </pic:cNvPicPr>
+                  </pic:nvPicPr>
+                  <pic:blipFill>
+                    <a:blip r:embed="rId12">
+                      <a:extLst>
+                        <a:ext uri="{28A0092B-C50C-407E-A947-70E740481C1C}">
+                          <a14:useLocalDpi xmlns:a14="http://schemas.microsoft.com/office/drawing/2010/main" val="0"/>
+                        </a:ext>
+                      </a:extLst>
+                    </a:blip>
+                    <a:srcRect/>
+                    <a:stretch>
+                      <a:fillRect/>
+                    </a:stretch>
+                  </pic:blipFill>
+                  <pic:spPr bwMode="auto">
+                    <a:xfrm>
+                      <a:off x="0" y="0"/>
+                      <a:ext cx="5274310" cy="1609725"/>
+                    </a:xfrm>
+                    <a:prstGeom prst="rect">
+                      <a:avLst/>
+                    </a:prstGeom>
+                    <a:noFill/>
+                    <a:ln>
+                      <a:noFill/>
+                    </a:ln>
+                  </pic:spPr>
+                </pic:pic>
+              </a:graphicData>
+            </a:graphic>
+          </wp:inline>
+        </w:drawing>
+      </w:r>
     </w:p>
     <w:sectPr>
       <w:pgSz w:w="11906" w:h="16838"/>
@@ -703,8 +1674,46 @@
 </w:document>
 </file>
 
+<file path=word/endnotes.xml><?xml version="1.0" encoding="utf-8"?>
+<w:endnotes xmlns:wpc="http://schemas.microsoft.com/office/word/2010/wordprocessingCanvas" xmlns:cx="http://schemas.microsoft.com/office/drawing/2014/chartex" xmlns:cx1="http://schemas.microsoft.com/office/drawing/2015/9/8/chartex" xmlns:cx2="http://schemas.microsoft.com/office/drawing/2015/10/21/chartex" xmlns:cx3="http://schemas.microsoft.com/office/drawing/2016/5/9/chartex" xmlns:cx4="http://schemas.microsoft.com/office/drawing/2016/5/10/chartex" xmlns:cx5="http://schemas.microsoft.com/office/drawing/2016/5/11/chartex" xmlns:cx6="http://schemas.microsoft.com/office/drawing/2016/5/12/chartex" xmlns:cx7="http://schemas.microsoft.com/office/drawing/2016/5/13/chartex" xmlns:cx8="http://schemas.microsoft.com/office/drawing/2016/5/14/chartex" xmlns:mc="http://schemas.openxmlformats.org/markup-compatibility/2006" xmlns:aink="http://schemas.microsoft.com/office/drawing/2016/ink" xmlns:am3d="http://schemas.microsoft.com/office/drawing/2017/model3d" xmlns:o="urn:schemas-microsoft-com:office:office" xmlns:oel="http://schemas.microsoft.com/office/2019/extlst" xmlns:r="http://schemas.openxmlformats.org/officeDocument/2006/relationships" xmlns:m="http://schemas.openxmlformats.org/officeDocument/2006/math" xmlns:v="urn:schemas-microsoft-com:vml" xmlns:wp14="http://schemas.microsoft.com/office/word/2010/wordprocessingDrawing" xmlns:wp="http://schemas.openxmlformats.org/drawingml/2006/wordprocessingDrawing" xmlns:w10="urn:schemas-microsoft-com:office:word" xmlns:w="http://schemas.openxmlformats.org/wordprocessingml/2006/main" xmlns:w14="http://schemas.microsoft.com/office/word/2010/wordml" xmlns:w15="http://schemas.microsoft.com/office/word/2012/wordml" xmlns:w16cex="http://schemas.microsoft.com/office/word/2018/wordml/cex" xmlns:w16cid="http://schemas.microsoft.com/office/word/2016/wordml/cid" xmlns:w16="http://schemas.microsoft.com/office/word/2018/wordml" xmlns:w16sdtdh="http://schemas.microsoft.com/office/word/2020/wordml/sdtdatahash" xmlns:w16se="http://schemas.microsoft.com/office/word/2015/wordml/symex" xmlns:wpg="http://schemas.microsoft.com/office/word/2010/wordprocessingGroup" xmlns:wpi="http://schemas.microsoft.com/office/word/2010/wordprocessingInk" xmlns:wne="http://schemas.microsoft.com/office/word/2006/wordml" xmlns:wps="http://schemas.microsoft.com/office/word/2010/wordprocessingShape" mc:Ignorable="w14 w15 w16se w16cid w16 w16cex w16sdtdh wp14">
+  <w:endnote w:type="separator" w:id="-1">
+    <w:p>
+      <w:r>
+        <w:separator/>
+      </w:r>
+    </w:p>
+  </w:endnote>
+  <w:endnote w:type="continuationSeparator" w:id="0">
+    <w:p>
+      <w:r>
+        <w:continuationSeparator/>
+      </w:r>
+    </w:p>
+  </w:endnote>
+</w:endnotes>
+</file>
+
+<file path=word/footnotes.xml><?xml version="1.0" encoding="utf-8"?>
+<w:footnotes xmlns:wpc="http://schemas.microsoft.com/office/word/2010/wordprocessingCanvas" xmlns:cx="http://schemas.microsoft.com/office/drawing/2014/chartex" xmlns:cx1="http://schemas.microsoft.com/office/drawing/2015/9/8/chartex" xmlns:cx2="http://schemas.microsoft.com/office/drawing/2015/10/21/chartex" xmlns:cx3="http://schemas.microsoft.com/office/drawing/2016/5/9/chartex" xmlns:cx4="http://schemas.microsoft.com/office/drawing/2016/5/10/chartex" xmlns:cx5="http://schemas.microsoft.com/office/drawing/2016/5/11/chartex" xmlns:cx6="http://schemas.microsoft.com/office/drawing/2016/5/12/chartex" xmlns:cx7="http://schemas.microsoft.com/office/drawing/2016/5/13/chartex" xmlns:cx8="http://schemas.microsoft.com/office/drawing/2016/5/14/chartex" xmlns:mc="http://schemas.openxmlformats.org/markup-compatibility/2006" xmlns:aink="http://schemas.microsoft.com/office/drawing/2016/ink" xmlns:am3d="http://schemas.microsoft.com/office/drawing/2017/model3d" xmlns:o="urn:schemas-microsoft-com:office:office" xmlns:oel="http://schemas.microsoft.com/office/2019/extlst" xmlns:r="http://schemas.openxmlformats.org/officeDocument/2006/relationships" xmlns:m="http://schemas.openxmlformats.org/officeDocument/2006/math" xmlns:v="urn:schemas-microsoft-com:vml" xmlns:wp14="http://schemas.microsoft.com/office/word/2010/wordprocessingDrawing" xmlns:wp="http://schemas.openxmlformats.org/drawingml/2006/wordprocessingDrawing" xmlns:w10="urn:schemas-microsoft-com:office:word" xmlns:w="http://schemas.openxmlformats.org/wordprocessingml/2006/main" xmlns:w14="http://schemas.microsoft.com/office/word/2010/wordml" xmlns:w15="http://schemas.microsoft.com/office/word/2012/wordml" xmlns:w16cex="http://schemas.microsoft.com/office/word/2018/wordml/cex" xmlns:w16cid="http://schemas.microsoft.com/office/word/2016/wordml/cid" xmlns:w16="http://schemas.microsoft.com/office/word/2018/wordml" xmlns:w16sdtdh="http://schemas.microsoft.com/office/word/2020/wordml/sdtdatahash" xmlns:w16se="http://schemas.microsoft.com/office/word/2015/wordml/symex" xmlns:wpg="http://schemas.microsoft.com/office/word/2010/wordprocessingGroup" xmlns:wpi="http://schemas.microsoft.com/office/word/2010/wordprocessingInk" xmlns:wne="http://schemas.microsoft.com/office/word/2006/wordml" xmlns:wps="http://schemas.microsoft.com/office/word/2010/wordprocessingShape" mc:Ignorable="w14 w15 w16se w16cid w16 w16cex w16sdtdh wp14">
+  <w:footnote w:type="separator" w:id="-1">
+    <w:p>
+      <w:r>
+        <w:separator/>
+      </w:r>
+    </w:p>
+  </w:footnote>
+  <w:footnote w:type="continuationSeparator" w:id="0">
+    <w:p>
+      <w:r>
+        <w:continuationSeparator/>
+      </w:r>
+    </w:p>
+  </w:footnote>
+</w:footnotes>
+</file>
+
 <file path=word/numbering.xml><?xml version="1.0" encoding="utf-8"?>
-<w:numbering xmlns:wpc="http://schemas.microsoft.com/office/word/2010/wordprocessingCanvas" xmlns:cx="http://schemas.microsoft.com/office/drawing/2014/chartex" xmlns:cx1="http://schemas.microsoft.com/office/drawing/2015/9/8/chartex" xmlns:cx2="http://schemas.microsoft.com/office/drawing/2015/10/21/chartex" xmlns:cx3="http://schemas.microsoft.com/office/drawing/2016/5/9/chartex" xmlns:cx4="http://schemas.microsoft.com/office/drawing/2016/5/10/chartex" xmlns:cx5="http://schemas.microsoft.com/office/drawing/2016/5/11/chartex" xmlns:cx6="http://schemas.microsoft.com/office/drawing/2016/5/12/chartex" xmlns:cx7="http://schemas.microsoft.com/office/drawing/2016/5/13/chartex" xmlns:cx8="http://schemas.microsoft.com/office/drawing/2016/5/14/chartex" xmlns:mc="http://schemas.openxmlformats.org/markup-compatibility/2006" xmlns:aink="http://schemas.microsoft.com/office/drawing/2016/ink" xmlns:am3d="http://schemas.microsoft.com/office/drawing/2017/model3d" xmlns:o="urn:schemas-microsoft-com:office:office" xmlns:r="http://schemas.openxmlformats.org/officeDocument/2006/relationships" xmlns:m="http://schemas.openxmlformats.org/officeDocument/2006/math" xmlns:v="urn:schemas-microsoft-com:vml" xmlns:wp14="http://schemas.microsoft.com/office/word/2010/wordprocessingDrawing" xmlns:wp="http://schemas.openxmlformats.org/drawingml/2006/wordprocessingDrawing" xmlns:w10="urn:schemas-microsoft-com:office:word" xmlns:w="http://schemas.openxmlformats.org/wordprocessingml/2006/main" xmlns:w14="http://schemas.microsoft.com/office/word/2010/wordml" xmlns:w15="http://schemas.microsoft.com/office/word/2012/wordml" xmlns:w16cex="http://schemas.microsoft.com/office/word/2018/wordml/cex" xmlns:w16cid="http://schemas.microsoft.com/office/word/2016/wordml/cid" xmlns:w16="http://schemas.microsoft.com/office/word/2018/wordml" xmlns:w16sdtdh="http://schemas.microsoft.com/office/word/2020/wordml/sdtdatahash" xmlns:w16se="http://schemas.microsoft.com/office/word/2015/wordml/symex" xmlns:wpg="http://schemas.microsoft.com/office/word/2010/wordprocessingGroup" xmlns:wpi="http://schemas.microsoft.com/office/word/2010/wordprocessingInk" xmlns:wne="http://schemas.microsoft.com/office/word/2006/wordml" xmlns:wps="http://schemas.microsoft.com/office/word/2010/wordprocessingShape" mc:Ignorable="w14 w15 w16se w16cid w16 w16cex w16sdtdh wp14">
+<w:numbering xmlns:wpc="http://schemas.microsoft.com/office/word/2010/wordprocessingCanvas" xmlns:cx="http://schemas.microsoft.com/office/drawing/2014/chartex" xmlns:cx1="http://schemas.microsoft.com/office/drawing/2015/9/8/chartex" xmlns:cx2="http://schemas.microsoft.com/office/drawing/2015/10/21/chartex" xmlns:cx3="http://schemas.microsoft.com/office/drawing/2016/5/9/chartex" xmlns:cx4="http://schemas.microsoft.com/office/drawing/2016/5/10/chartex" xmlns:cx5="http://schemas.microsoft.com/office/drawing/2016/5/11/chartex" xmlns:cx6="http://schemas.microsoft.com/office/drawing/2016/5/12/chartex" xmlns:cx7="http://schemas.microsoft.com/office/drawing/2016/5/13/chartex" xmlns:cx8="http://schemas.microsoft.com/office/drawing/2016/5/14/chartex" xmlns:mc="http://schemas.openxmlformats.org/markup-compatibility/2006" xmlns:aink="http://schemas.microsoft.com/office/drawing/2016/ink" xmlns:am3d="http://schemas.microsoft.com/office/drawing/2017/model3d" xmlns:o="urn:schemas-microsoft-com:office:office" xmlns:oel="http://schemas.microsoft.com/office/2019/extlst" xmlns:r="http://schemas.openxmlformats.org/officeDocument/2006/relationships" xmlns:m="http://schemas.openxmlformats.org/officeDocument/2006/math" xmlns:v="urn:schemas-microsoft-com:vml" xmlns:wp14="http://schemas.microsoft.com/office/word/2010/wordprocessingDrawing" xmlns:wp="http://schemas.openxmlformats.org/drawingml/2006/wordprocessingDrawing" xmlns:w10="urn:schemas-microsoft-com:office:word" xmlns:w="http://schemas.openxmlformats.org/wordprocessingml/2006/main" xmlns:w14="http://schemas.microsoft.com/office/word/2010/wordml" xmlns:w15="http://schemas.microsoft.com/office/word/2012/wordml" xmlns:w16cex="http://schemas.microsoft.com/office/word/2018/wordml/cex" xmlns:w16cid="http://schemas.microsoft.com/office/word/2016/wordml/cid" xmlns:w16="http://schemas.microsoft.com/office/word/2018/wordml" xmlns:w16sdtdh="http://schemas.microsoft.com/office/word/2020/wordml/sdtdatahash" xmlns:w16se="http://schemas.microsoft.com/office/word/2015/wordml/symex" xmlns:wpg="http://schemas.microsoft.com/office/word/2010/wordprocessingGroup" xmlns:wpi="http://schemas.microsoft.com/office/word/2010/wordprocessingInk" xmlns:wne="http://schemas.microsoft.com/office/word/2006/wordml" xmlns:wps="http://schemas.microsoft.com/office/word/2010/wordprocessingShape" mc:Ignorable="w14 w15 w16se w16cid w16 w16cex w16sdtdh wp14">
   <w:abstractNum w:abstractNumId="0" w15:restartNumberingAfterBreak="0">
     <w:nsid w:val="30D51AED"/>
     <w:multiLevelType w:val="hybridMultilevel"/>
@@ -1237,6 +2246,71 @@
       <w:ind w:firstLineChars="200" w:firstLine="420"/>
     </w:pPr>
   </w:style>
+  <w:style w:type="paragraph" w:styleId="a4">
+    <w:name w:val="header"/>
+    <w:basedOn w:val="a"/>
+    <w:link w:val="a5"/>
+    <w:uiPriority w:val="99"/>
+    <w:unhideWhenUsed/>
+    <w:rsid w:val="009F3831"/>
+    <w:pPr>
+      <w:pBdr>
+        <w:bottom w:val="single" w:sz="6" w:space="1" w:color="auto"/>
+      </w:pBdr>
+      <w:tabs>
+        <w:tab w:val="center" w:pos="4153"/>
+        <w:tab w:val="right" w:pos="8306"/>
+      </w:tabs>
+      <w:snapToGrid w:val="0"/>
+      <w:jc w:val="center"/>
+    </w:pPr>
+    <w:rPr>
+      <w:sz w:val="18"/>
+      <w:szCs w:val="18"/>
+    </w:rPr>
+  </w:style>
+  <w:style w:type="character" w:customStyle="1" w:styleId="a5">
+    <w:name w:val="页眉 字符"/>
+    <w:basedOn w:val="a0"/>
+    <w:link w:val="a4"/>
+    <w:uiPriority w:val="99"/>
+    <w:rsid w:val="009F3831"/>
+    <w:rPr>
+      <w:sz w:val="18"/>
+      <w:szCs w:val="18"/>
+    </w:rPr>
+  </w:style>
+  <w:style w:type="paragraph" w:styleId="a6">
+    <w:name w:val="footer"/>
+    <w:basedOn w:val="a"/>
+    <w:link w:val="a7"/>
+    <w:uiPriority w:val="99"/>
+    <w:unhideWhenUsed/>
+    <w:rsid w:val="009F3831"/>
+    <w:pPr>
+      <w:tabs>
+        <w:tab w:val="center" w:pos="4153"/>
+        <w:tab w:val="right" w:pos="8306"/>
+      </w:tabs>
+      <w:snapToGrid w:val="0"/>
+      <w:jc w:val="left"/>
+    </w:pPr>
+    <w:rPr>
+      <w:sz w:val="18"/>
+      <w:szCs w:val="18"/>
+    </w:rPr>
+  </w:style>
+  <w:style w:type="character" w:customStyle="1" w:styleId="a7">
+    <w:name w:val="页脚 字符"/>
+    <w:basedOn w:val="a0"/>
+    <w:link w:val="a6"/>
+    <w:uiPriority w:val="99"/>
+    <w:rsid w:val="009F3831"/>
+    <w:rPr>
+      <w:sz w:val="18"/>
+      <w:szCs w:val="18"/>
+    </w:rPr>
+  </w:style>
 </w:styles>
 </file>
 

</xml_diff>